<commit_message>
tabs fato e dim receitas
</commit_message>
<xml_diff>
--- a/Análise de Dados do Setor Público.docx
+++ b/Análise de Dados do Setor Público.docx
@@ -806,6 +806,14 @@
           <w:sz w:val="18"/>
           <w:szCs w:val="18"/>
         </w:rPr>
+      </w:r>
+      <w:r>
+        <w:rPr>
+          <w:rFonts w:ascii="Open Sans" w:hAnsi="Open Sans" w:cs="Open Sans"/>
+          <w:color w:val="555555"/>
+          <w:sz w:val="18"/>
+          <w:szCs w:val="18"/>
+        </w:rPr>
         <w:fldChar w:fldCharType="separate"/>
       </w:r>
       <w:r>
@@ -941,27 +949,7 @@
           <w:szCs w:val="24"/>
           <w:u w:val="single"/>
         </w:rPr>
-        <w:t xml:space="preserve">* Tabela </w:t>
-      </w:r>
-      <w:r>
-        <w:rPr>
-          <w:b/>
-          <w:bCs/>
-          <w:sz w:val="24"/>
-          <w:szCs w:val="24"/>
-          <w:u w:val="single"/>
-        </w:rPr>
-        <w:t>residenciatechad.recife_dados_despesas_2021</w:t>
-      </w:r>
-      <w:r>
-        <w:rPr>
-          <w:b/>
-          <w:bCs/>
-          <w:sz w:val="24"/>
-          <w:szCs w:val="24"/>
-          <w:u w:val="single"/>
-        </w:rPr>
-        <w:t>:</w:t>
+        <w:t>* Tabela residenciatechad.recife_dados_despesas_2021:</w:t>
       </w:r>
     </w:p>
     <w:p>
@@ -1564,22 +1552,7 @@
         <w:pStyle w:val="SemEspaamento"/>
       </w:pPr>
       <w:r>
-        <w:t>- Após a alteração foi percebido que os valores estavam errados, porque</w:t>
-      </w:r>
-      <w:r>
-        <w:t xml:space="preserve"> ficaram sem os décimos apenas inteiros.</w:t>
-      </w:r>
-      <w:r>
-        <w:t xml:space="preserve"> </w:t>
-      </w:r>
-      <w:r>
-        <w:t xml:space="preserve">Isso aconteceu porque antes </w:t>
-      </w:r>
-      <w:r>
-        <w:t>não</w:t>
-      </w:r>
-      <w:r>
-        <w:t xml:space="preserve"> foi alterado o número em si, </w:t>
+        <w:t xml:space="preserve">- Após a alteração foi percebido que os valores estavam errados, porque ficaram sem os décimos apenas inteiros. Isso aconteceu porque antes não foi alterado o número em si, </w:t>
       </w:r>
       <w:proofErr w:type="gramStart"/>
       <w:r>
@@ -1587,34 +1560,7 @@
       </w:r>
       <w:proofErr w:type="gramEnd"/>
       <w:r>
-        <w:t xml:space="preserve"> </w:t>
-      </w:r>
-      <w:r>
-        <w:t xml:space="preserve">colocado </w:t>
-      </w:r>
-      <w:r>
-        <w:t xml:space="preserve"> vírgula para ponto</w:t>
-      </w:r>
-      <w:r>
-        <w:t>.</w:t>
-      </w:r>
-      <w:r>
-        <w:t xml:space="preserve"> </w:t>
-      </w:r>
-      <w:r>
-        <w:t>E</w:t>
-      </w:r>
-      <w:r>
-        <w:t>xemplo</w:t>
-      </w:r>
-      <w:r>
-        <w:t>: número original na tabela</w:t>
-      </w:r>
-      <w:r>
-        <w:t xml:space="preserve"> 4788,95</w:t>
-      </w:r>
-      <w:r>
-        <w:t>, no MySQL o decimal deve ser separado por ‘.’ (ponto) e não vírgula.</w:t>
+        <w:t xml:space="preserve"> colocado  vírgula para ponto. Exemplo: número original na tabela 4788,95, no MySQL o decimal deve ser separado por ‘.’ (ponto) e não vírgula.</w:t>
       </w:r>
     </w:p>
     <w:p>
@@ -1627,16 +1573,7 @@
         <w:pStyle w:val="SemEspaamento"/>
       </w:pPr>
       <w:r>
-        <w:t>- Infelizmente não foi mais possível retornar ao valor inicial original. Por esse motivo foi deletada a tabela</w:t>
-      </w:r>
-      <w:r>
-        <w:t xml:space="preserve"> completa</w:t>
-      </w:r>
-      <w:r>
-        <w:t xml:space="preserve"> </w:t>
-      </w:r>
-      <w:r>
-        <w:t>recife_dados_despesas_2021</w:t>
+        <w:t>- Infelizmente não foi mais possível retornar ao valor inicial original. Por esse motivo foi deletada a tabela completa recife_dados_despesas_2021</w:t>
       </w:r>
       <w:r>
         <w:t xml:space="preserve"> do banco de dados e inserida novamente através dos comandos iniciais dela. </w:t>
@@ -1730,6 +1667,1371 @@
     </w:p>
     <w:p>
       <w:pPr>
+        <w:shd w:val="clear" w:color="auto" w:fill="1E1E1E"/>
+        <w:spacing w:after="0" w:line="285" w:lineRule="atLeast"/>
+        <w:rPr>
+          <w:rFonts w:ascii="Consolas" w:eastAsia="Times New Roman" w:hAnsi="Consolas" w:cs="Times New Roman"/>
+          <w:color w:val="D4D4D4"/>
+          <w:sz w:val="21"/>
+          <w:szCs w:val="21"/>
+          <w:lang w:eastAsia="pt-BR"/>
+        </w:rPr>
+      </w:pPr>
+      <w:r>
+        <w:rPr>
+          <w:rFonts w:ascii="Consolas" w:eastAsia="Times New Roman" w:hAnsi="Consolas" w:cs="Times New Roman"/>
+          <w:color w:val="6A9955"/>
+          <w:sz w:val="21"/>
+          <w:szCs w:val="21"/>
+          <w:lang w:eastAsia="pt-BR"/>
+        </w:rPr>
+        <w:t>--Alterando o tipo de algumas colunas de BIGINT(20) para INT</w:t>
+      </w:r>
+    </w:p>
+    <w:p>
+      <w:pPr>
+        <w:shd w:val="clear" w:color="auto" w:fill="1E1E1E"/>
+        <w:spacing w:after="0" w:line="285" w:lineRule="atLeast"/>
+        <w:rPr>
+          <w:rFonts w:ascii="Consolas" w:eastAsia="Times New Roman" w:hAnsi="Consolas" w:cs="Times New Roman"/>
+          <w:color w:val="D4D4D4"/>
+          <w:sz w:val="21"/>
+          <w:szCs w:val="21"/>
+          <w:lang w:eastAsia="pt-BR"/>
+        </w:rPr>
+      </w:pPr>
+      <w:r>
+        <w:rPr>
+          <w:rFonts w:ascii="Consolas" w:eastAsia="Times New Roman" w:hAnsi="Consolas" w:cs="Times New Roman"/>
+          <w:color w:val="569CD6"/>
+          <w:sz w:val="21"/>
+          <w:szCs w:val="21"/>
+          <w:lang w:eastAsia="pt-BR"/>
+        </w:rPr>
+        <w:t>ALTER</w:t>
+      </w:r>
+      <w:r>
+        <w:rPr>
+          <w:rFonts w:ascii="Consolas" w:eastAsia="Times New Roman" w:hAnsi="Consolas" w:cs="Times New Roman"/>
+          <w:color w:val="D4D4D4"/>
+          <w:sz w:val="21"/>
+          <w:szCs w:val="21"/>
+          <w:lang w:eastAsia="pt-BR"/>
+        </w:rPr>
+        <w:t xml:space="preserve"> </w:t>
+      </w:r>
+      <w:r>
+        <w:rPr>
+          <w:rFonts w:ascii="Consolas" w:eastAsia="Times New Roman" w:hAnsi="Consolas" w:cs="Times New Roman"/>
+          <w:color w:val="569CD6"/>
+          <w:sz w:val="21"/>
+          <w:szCs w:val="21"/>
+          <w:lang w:eastAsia="pt-BR"/>
+        </w:rPr>
+        <w:t>TABLE</w:t>
+      </w:r>
+      <w:r>
+        <w:rPr>
+          <w:rFonts w:ascii="Consolas" w:eastAsia="Times New Roman" w:hAnsi="Consolas" w:cs="Times New Roman"/>
+          <w:color w:val="D4D4D4"/>
+          <w:sz w:val="21"/>
+          <w:szCs w:val="21"/>
+          <w:lang w:eastAsia="pt-BR"/>
+        </w:rPr>
+        <w:t xml:space="preserve"> residenciatechad.recife_dados_despesas_2021</w:t>
+      </w:r>
+    </w:p>
+    <w:p>
+      <w:pPr>
+        <w:shd w:val="clear" w:color="auto" w:fill="1E1E1E"/>
+        <w:spacing w:after="0" w:line="285" w:lineRule="atLeast"/>
+        <w:rPr>
+          <w:rFonts w:ascii="Consolas" w:eastAsia="Times New Roman" w:hAnsi="Consolas" w:cs="Times New Roman"/>
+          <w:color w:val="D4D4D4"/>
+          <w:sz w:val="21"/>
+          <w:szCs w:val="21"/>
+          <w:lang w:eastAsia="pt-BR"/>
+        </w:rPr>
+      </w:pPr>
+      <w:r>
+        <w:rPr>
+          <w:rFonts w:ascii="Consolas" w:eastAsia="Times New Roman" w:hAnsi="Consolas" w:cs="Times New Roman"/>
+          <w:color w:val="D4D4D4"/>
+          <w:sz w:val="21"/>
+          <w:szCs w:val="21"/>
+          <w:lang w:eastAsia="pt-BR"/>
+        </w:rPr>
+        <w:t xml:space="preserve">CHANGE COLUMN </w:t>
+      </w:r>
+      <w:r>
+        <w:rPr>
+          <w:rFonts w:ascii="Consolas" w:eastAsia="Times New Roman" w:hAnsi="Consolas" w:cs="Times New Roman"/>
+          <w:color w:val="CE9178"/>
+          <w:sz w:val="21"/>
+          <w:szCs w:val="21"/>
+          <w:lang w:eastAsia="pt-BR"/>
+        </w:rPr>
+        <w:t>`</w:t>
+      </w:r>
+      <w:proofErr w:type="spellStart"/>
+      <w:r>
+        <w:rPr>
+          <w:rFonts w:ascii="Consolas" w:eastAsia="Times New Roman" w:hAnsi="Consolas" w:cs="Times New Roman"/>
+          <w:color w:val="CE9178"/>
+          <w:sz w:val="21"/>
+          <w:szCs w:val="21"/>
+          <w:lang w:eastAsia="pt-BR"/>
+        </w:rPr>
+        <w:t>ano_movimentacao</w:t>
+      </w:r>
+      <w:proofErr w:type="spellEnd"/>
+      <w:r>
+        <w:rPr>
+          <w:rFonts w:ascii="Consolas" w:eastAsia="Times New Roman" w:hAnsi="Consolas" w:cs="Times New Roman"/>
+          <w:color w:val="CE9178"/>
+          <w:sz w:val="21"/>
+          <w:szCs w:val="21"/>
+          <w:lang w:eastAsia="pt-BR"/>
+        </w:rPr>
+        <w:t>`</w:t>
+      </w:r>
+      <w:r>
+        <w:rPr>
+          <w:rFonts w:ascii="Consolas" w:eastAsia="Times New Roman" w:hAnsi="Consolas" w:cs="Times New Roman"/>
+          <w:color w:val="D4D4D4"/>
+          <w:sz w:val="21"/>
+          <w:szCs w:val="21"/>
+          <w:lang w:eastAsia="pt-BR"/>
+        </w:rPr>
+        <w:t xml:space="preserve"> </w:t>
+      </w:r>
+      <w:r>
+        <w:rPr>
+          <w:rFonts w:ascii="Consolas" w:eastAsia="Times New Roman" w:hAnsi="Consolas" w:cs="Times New Roman"/>
+          <w:color w:val="CE9178"/>
+          <w:sz w:val="21"/>
+          <w:szCs w:val="21"/>
+          <w:lang w:eastAsia="pt-BR"/>
+        </w:rPr>
+        <w:t>`</w:t>
+      </w:r>
+      <w:proofErr w:type="spellStart"/>
+      <w:r>
+        <w:rPr>
+          <w:rFonts w:ascii="Consolas" w:eastAsia="Times New Roman" w:hAnsi="Consolas" w:cs="Times New Roman"/>
+          <w:color w:val="CE9178"/>
+          <w:sz w:val="21"/>
+          <w:szCs w:val="21"/>
+          <w:lang w:eastAsia="pt-BR"/>
+        </w:rPr>
+        <w:t>ano_movimentacao</w:t>
+      </w:r>
+      <w:proofErr w:type="spellEnd"/>
+      <w:r>
+        <w:rPr>
+          <w:rFonts w:ascii="Consolas" w:eastAsia="Times New Roman" w:hAnsi="Consolas" w:cs="Times New Roman"/>
+          <w:color w:val="CE9178"/>
+          <w:sz w:val="21"/>
+          <w:szCs w:val="21"/>
+          <w:lang w:eastAsia="pt-BR"/>
+        </w:rPr>
+        <w:t>`</w:t>
+      </w:r>
+      <w:r>
+        <w:rPr>
+          <w:rFonts w:ascii="Consolas" w:eastAsia="Times New Roman" w:hAnsi="Consolas" w:cs="Times New Roman"/>
+          <w:color w:val="D4D4D4"/>
+          <w:sz w:val="21"/>
+          <w:szCs w:val="21"/>
+          <w:lang w:eastAsia="pt-BR"/>
+        </w:rPr>
+        <w:t xml:space="preserve"> </w:t>
+      </w:r>
+      <w:r>
+        <w:rPr>
+          <w:rFonts w:ascii="Consolas" w:eastAsia="Times New Roman" w:hAnsi="Consolas" w:cs="Times New Roman"/>
+          <w:color w:val="DCDCAA"/>
+          <w:sz w:val="21"/>
+          <w:szCs w:val="21"/>
+          <w:lang w:eastAsia="pt-BR"/>
+        </w:rPr>
+        <w:t>YEAR</w:t>
+      </w:r>
+      <w:r>
+        <w:rPr>
+          <w:rFonts w:ascii="Consolas" w:eastAsia="Times New Roman" w:hAnsi="Consolas" w:cs="Times New Roman"/>
+          <w:color w:val="D4D4D4"/>
+          <w:sz w:val="21"/>
+          <w:szCs w:val="21"/>
+          <w:lang w:eastAsia="pt-BR"/>
+        </w:rPr>
+        <w:t>(</w:t>
+      </w:r>
+      <w:r>
+        <w:rPr>
+          <w:rFonts w:ascii="Consolas" w:eastAsia="Times New Roman" w:hAnsi="Consolas" w:cs="Times New Roman"/>
+          <w:color w:val="B5CEA8"/>
+          <w:sz w:val="21"/>
+          <w:szCs w:val="21"/>
+          <w:lang w:eastAsia="pt-BR"/>
+        </w:rPr>
+        <w:t>4</w:t>
+      </w:r>
+      <w:r>
+        <w:rPr>
+          <w:rFonts w:ascii="Consolas" w:eastAsia="Times New Roman" w:hAnsi="Consolas" w:cs="Times New Roman"/>
+          <w:color w:val="D4D4D4"/>
+          <w:sz w:val="21"/>
+          <w:szCs w:val="21"/>
+          <w:lang w:eastAsia="pt-BR"/>
+        </w:rPr>
+        <w:t xml:space="preserve">) </w:t>
+      </w:r>
+      <w:r>
+        <w:rPr>
+          <w:rFonts w:ascii="Consolas" w:eastAsia="Times New Roman" w:hAnsi="Consolas" w:cs="Times New Roman"/>
+          <w:color w:val="569CD6"/>
+          <w:sz w:val="21"/>
+          <w:szCs w:val="21"/>
+          <w:lang w:eastAsia="pt-BR"/>
+        </w:rPr>
+        <w:t>NULL</w:t>
+      </w:r>
+      <w:r>
+        <w:rPr>
+          <w:rFonts w:ascii="Consolas" w:eastAsia="Times New Roman" w:hAnsi="Consolas" w:cs="Times New Roman"/>
+          <w:color w:val="D4D4D4"/>
+          <w:sz w:val="21"/>
+          <w:szCs w:val="21"/>
+          <w:lang w:eastAsia="pt-BR"/>
+        </w:rPr>
+        <w:t xml:space="preserve"> DEFAULT </w:t>
+      </w:r>
+      <w:r>
+        <w:rPr>
+          <w:rFonts w:ascii="Consolas" w:eastAsia="Times New Roman" w:hAnsi="Consolas" w:cs="Times New Roman"/>
+          <w:color w:val="569CD6"/>
+          <w:sz w:val="21"/>
+          <w:szCs w:val="21"/>
+          <w:lang w:eastAsia="pt-BR"/>
+        </w:rPr>
+        <w:t>NULL</w:t>
+      </w:r>
+      <w:r>
+        <w:rPr>
+          <w:rFonts w:ascii="Consolas" w:eastAsia="Times New Roman" w:hAnsi="Consolas" w:cs="Times New Roman"/>
+          <w:color w:val="D4D4D4"/>
+          <w:sz w:val="21"/>
+          <w:szCs w:val="21"/>
+          <w:lang w:eastAsia="pt-BR"/>
+        </w:rPr>
+        <w:t>,</w:t>
+      </w:r>
+    </w:p>
+    <w:p>
+      <w:pPr>
+        <w:shd w:val="clear" w:color="auto" w:fill="1E1E1E"/>
+        <w:spacing w:after="0" w:line="285" w:lineRule="atLeast"/>
+        <w:rPr>
+          <w:rFonts w:ascii="Consolas" w:eastAsia="Times New Roman" w:hAnsi="Consolas" w:cs="Times New Roman"/>
+          <w:color w:val="D4D4D4"/>
+          <w:sz w:val="21"/>
+          <w:szCs w:val="21"/>
+          <w:lang w:eastAsia="pt-BR"/>
+        </w:rPr>
+      </w:pPr>
+      <w:r>
+        <w:rPr>
+          <w:rFonts w:ascii="Consolas" w:eastAsia="Times New Roman" w:hAnsi="Consolas" w:cs="Times New Roman"/>
+          <w:color w:val="D4D4D4"/>
+          <w:sz w:val="21"/>
+          <w:szCs w:val="21"/>
+          <w:lang w:eastAsia="pt-BR"/>
+        </w:rPr>
+        <w:t xml:space="preserve">CHANGE COLUMN </w:t>
+      </w:r>
+      <w:r>
+        <w:rPr>
+          <w:rFonts w:ascii="Consolas" w:eastAsia="Times New Roman" w:hAnsi="Consolas" w:cs="Times New Roman"/>
+          <w:color w:val="CE9178"/>
+          <w:sz w:val="21"/>
+          <w:szCs w:val="21"/>
+          <w:lang w:eastAsia="pt-BR"/>
+        </w:rPr>
+        <w:t>`</w:t>
+      </w:r>
+      <w:proofErr w:type="spellStart"/>
+      <w:r>
+        <w:rPr>
+          <w:rFonts w:ascii="Consolas" w:eastAsia="Times New Roman" w:hAnsi="Consolas" w:cs="Times New Roman"/>
+          <w:color w:val="CE9178"/>
+          <w:sz w:val="21"/>
+          <w:szCs w:val="21"/>
+          <w:lang w:eastAsia="pt-BR"/>
+        </w:rPr>
+        <w:t>mes_movimentacao</w:t>
+      </w:r>
+      <w:proofErr w:type="spellEnd"/>
+      <w:r>
+        <w:rPr>
+          <w:rFonts w:ascii="Consolas" w:eastAsia="Times New Roman" w:hAnsi="Consolas" w:cs="Times New Roman"/>
+          <w:color w:val="CE9178"/>
+          <w:sz w:val="21"/>
+          <w:szCs w:val="21"/>
+          <w:lang w:eastAsia="pt-BR"/>
+        </w:rPr>
+        <w:t>`</w:t>
+      </w:r>
+      <w:r>
+        <w:rPr>
+          <w:rFonts w:ascii="Consolas" w:eastAsia="Times New Roman" w:hAnsi="Consolas" w:cs="Times New Roman"/>
+          <w:color w:val="D4D4D4"/>
+          <w:sz w:val="21"/>
+          <w:szCs w:val="21"/>
+          <w:lang w:eastAsia="pt-BR"/>
+        </w:rPr>
+        <w:t xml:space="preserve"> </w:t>
+      </w:r>
+      <w:r>
+        <w:rPr>
+          <w:rFonts w:ascii="Consolas" w:eastAsia="Times New Roman" w:hAnsi="Consolas" w:cs="Times New Roman"/>
+          <w:color w:val="CE9178"/>
+          <w:sz w:val="21"/>
+          <w:szCs w:val="21"/>
+          <w:lang w:eastAsia="pt-BR"/>
+        </w:rPr>
+        <w:t>`</w:t>
+      </w:r>
+      <w:proofErr w:type="spellStart"/>
+      <w:r>
+        <w:rPr>
+          <w:rFonts w:ascii="Consolas" w:eastAsia="Times New Roman" w:hAnsi="Consolas" w:cs="Times New Roman"/>
+          <w:color w:val="CE9178"/>
+          <w:sz w:val="21"/>
+          <w:szCs w:val="21"/>
+          <w:lang w:eastAsia="pt-BR"/>
+        </w:rPr>
+        <w:t>mes_movimentacao</w:t>
+      </w:r>
+      <w:proofErr w:type="spellEnd"/>
+      <w:r>
+        <w:rPr>
+          <w:rFonts w:ascii="Consolas" w:eastAsia="Times New Roman" w:hAnsi="Consolas" w:cs="Times New Roman"/>
+          <w:color w:val="CE9178"/>
+          <w:sz w:val="21"/>
+          <w:szCs w:val="21"/>
+          <w:lang w:eastAsia="pt-BR"/>
+        </w:rPr>
+        <w:t>`</w:t>
+      </w:r>
+      <w:r>
+        <w:rPr>
+          <w:rFonts w:ascii="Consolas" w:eastAsia="Times New Roman" w:hAnsi="Consolas" w:cs="Times New Roman"/>
+          <w:color w:val="D4D4D4"/>
+          <w:sz w:val="21"/>
+          <w:szCs w:val="21"/>
+          <w:lang w:eastAsia="pt-BR"/>
+        </w:rPr>
+        <w:t xml:space="preserve"> </w:t>
+      </w:r>
+      <w:r>
+        <w:rPr>
+          <w:rFonts w:ascii="Consolas" w:eastAsia="Times New Roman" w:hAnsi="Consolas" w:cs="Times New Roman"/>
+          <w:color w:val="569CD6"/>
+          <w:sz w:val="21"/>
+          <w:szCs w:val="21"/>
+          <w:lang w:eastAsia="pt-BR"/>
+        </w:rPr>
+        <w:t>SMALLINT</w:t>
+      </w:r>
+      <w:r>
+        <w:rPr>
+          <w:rFonts w:ascii="Consolas" w:eastAsia="Times New Roman" w:hAnsi="Consolas" w:cs="Times New Roman"/>
+          <w:color w:val="D4D4D4"/>
+          <w:sz w:val="21"/>
+          <w:szCs w:val="21"/>
+          <w:lang w:eastAsia="pt-BR"/>
+        </w:rPr>
+        <w:t xml:space="preserve"> (</w:t>
+      </w:r>
+      <w:r>
+        <w:rPr>
+          <w:rFonts w:ascii="Consolas" w:eastAsia="Times New Roman" w:hAnsi="Consolas" w:cs="Times New Roman"/>
+          <w:color w:val="B5CEA8"/>
+          <w:sz w:val="21"/>
+          <w:szCs w:val="21"/>
+          <w:lang w:eastAsia="pt-BR"/>
+        </w:rPr>
+        <w:t>2</w:t>
+      </w:r>
+      <w:r>
+        <w:rPr>
+          <w:rFonts w:ascii="Consolas" w:eastAsia="Times New Roman" w:hAnsi="Consolas" w:cs="Times New Roman"/>
+          <w:color w:val="D4D4D4"/>
+          <w:sz w:val="21"/>
+          <w:szCs w:val="21"/>
+          <w:lang w:eastAsia="pt-BR"/>
+        </w:rPr>
+        <w:t xml:space="preserve">) </w:t>
+      </w:r>
+      <w:r>
+        <w:rPr>
+          <w:rFonts w:ascii="Consolas" w:eastAsia="Times New Roman" w:hAnsi="Consolas" w:cs="Times New Roman"/>
+          <w:color w:val="569CD6"/>
+          <w:sz w:val="21"/>
+          <w:szCs w:val="21"/>
+          <w:lang w:eastAsia="pt-BR"/>
+        </w:rPr>
+        <w:t>NULL</w:t>
+      </w:r>
+      <w:r>
+        <w:rPr>
+          <w:rFonts w:ascii="Consolas" w:eastAsia="Times New Roman" w:hAnsi="Consolas" w:cs="Times New Roman"/>
+          <w:color w:val="D4D4D4"/>
+          <w:sz w:val="21"/>
+          <w:szCs w:val="21"/>
+          <w:lang w:eastAsia="pt-BR"/>
+        </w:rPr>
+        <w:t xml:space="preserve"> DEFAULT </w:t>
+      </w:r>
+      <w:r>
+        <w:rPr>
+          <w:rFonts w:ascii="Consolas" w:eastAsia="Times New Roman" w:hAnsi="Consolas" w:cs="Times New Roman"/>
+          <w:color w:val="569CD6"/>
+          <w:sz w:val="21"/>
+          <w:szCs w:val="21"/>
+          <w:lang w:eastAsia="pt-BR"/>
+        </w:rPr>
+        <w:t>NULL</w:t>
+      </w:r>
+      <w:r>
+        <w:rPr>
+          <w:rFonts w:ascii="Consolas" w:eastAsia="Times New Roman" w:hAnsi="Consolas" w:cs="Times New Roman"/>
+          <w:color w:val="D4D4D4"/>
+          <w:sz w:val="21"/>
+          <w:szCs w:val="21"/>
+          <w:lang w:eastAsia="pt-BR"/>
+        </w:rPr>
+        <w:t>,</w:t>
+      </w:r>
+    </w:p>
+    <w:p>
+      <w:pPr>
+        <w:shd w:val="clear" w:color="auto" w:fill="1E1E1E"/>
+        <w:spacing w:after="0" w:line="285" w:lineRule="atLeast"/>
+        <w:rPr>
+          <w:rFonts w:ascii="Consolas" w:eastAsia="Times New Roman" w:hAnsi="Consolas" w:cs="Times New Roman"/>
+          <w:color w:val="D4D4D4"/>
+          <w:sz w:val="21"/>
+          <w:szCs w:val="21"/>
+          <w:lang w:eastAsia="pt-BR"/>
+        </w:rPr>
+      </w:pPr>
+      <w:r>
+        <w:rPr>
+          <w:rFonts w:ascii="Consolas" w:eastAsia="Times New Roman" w:hAnsi="Consolas" w:cs="Times New Roman"/>
+          <w:color w:val="D4D4D4"/>
+          <w:sz w:val="21"/>
+          <w:szCs w:val="21"/>
+          <w:lang w:eastAsia="pt-BR"/>
+        </w:rPr>
+        <w:t xml:space="preserve">CHANGE COLUMN </w:t>
+      </w:r>
+      <w:r>
+        <w:rPr>
+          <w:rFonts w:ascii="Consolas" w:eastAsia="Times New Roman" w:hAnsi="Consolas" w:cs="Times New Roman"/>
+          <w:color w:val="CE9178"/>
+          <w:sz w:val="21"/>
+          <w:szCs w:val="21"/>
+          <w:lang w:eastAsia="pt-BR"/>
+        </w:rPr>
+        <w:t>`</w:t>
+      </w:r>
+      <w:proofErr w:type="spellStart"/>
+      <w:r>
+        <w:rPr>
+          <w:rFonts w:ascii="Consolas" w:eastAsia="Times New Roman" w:hAnsi="Consolas" w:cs="Times New Roman"/>
+          <w:color w:val="CE9178"/>
+          <w:sz w:val="21"/>
+          <w:szCs w:val="21"/>
+          <w:lang w:eastAsia="pt-BR"/>
+        </w:rPr>
+        <w:t>orgao_codigo</w:t>
+      </w:r>
+      <w:proofErr w:type="spellEnd"/>
+      <w:r>
+        <w:rPr>
+          <w:rFonts w:ascii="Consolas" w:eastAsia="Times New Roman" w:hAnsi="Consolas" w:cs="Times New Roman"/>
+          <w:color w:val="CE9178"/>
+          <w:sz w:val="21"/>
+          <w:szCs w:val="21"/>
+          <w:lang w:eastAsia="pt-BR"/>
+        </w:rPr>
+        <w:t>`</w:t>
+      </w:r>
+      <w:r>
+        <w:rPr>
+          <w:rFonts w:ascii="Consolas" w:eastAsia="Times New Roman" w:hAnsi="Consolas" w:cs="Times New Roman"/>
+          <w:color w:val="D4D4D4"/>
+          <w:sz w:val="21"/>
+          <w:szCs w:val="21"/>
+          <w:lang w:eastAsia="pt-BR"/>
+        </w:rPr>
+        <w:t xml:space="preserve"> </w:t>
+      </w:r>
+      <w:r>
+        <w:rPr>
+          <w:rFonts w:ascii="Consolas" w:eastAsia="Times New Roman" w:hAnsi="Consolas" w:cs="Times New Roman"/>
+          <w:color w:val="CE9178"/>
+          <w:sz w:val="21"/>
+          <w:szCs w:val="21"/>
+          <w:lang w:eastAsia="pt-BR"/>
+        </w:rPr>
+        <w:t>`</w:t>
+      </w:r>
+      <w:proofErr w:type="spellStart"/>
+      <w:r>
+        <w:rPr>
+          <w:rFonts w:ascii="Consolas" w:eastAsia="Times New Roman" w:hAnsi="Consolas" w:cs="Times New Roman"/>
+          <w:color w:val="CE9178"/>
+          <w:sz w:val="21"/>
+          <w:szCs w:val="21"/>
+          <w:lang w:eastAsia="pt-BR"/>
+        </w:rPr>
+        <w:t>orgao_codigo</w:t>
+      </w:r>
+      <w:proofErr w:type="spellEnd"/>
+      <w:r>
+        <w:rPr>
+          <w:rFonts w:ascii="Consolas" w:eastAsia="Times New Roman" w:hAnsi="Consolas" w:cs="Times New Roman"/>
+          <w:color w:val="CE9178"/>
+          <w:sz w:val="21"/>
+          <w:szCs w:val="21"/>
+          <w:lang w:eastAsia="pt-BR"/>
+        </w:rPr>
+        <w:t>`</w:t>
+      </w:r>
+      <w:r>
+        <w:rPr>
+          <w:rFonts w:ascii="Consolas" w:eastAsia="Times New Roman" w:hAnsi="Consolas" w:cs="Times New Roman"/>
+          <w:color w:val="D4D4D4"/>
+          <w:sz w:val="21"/>
+          <w:szCs w:val="21"/>
+          <w:lang w:eastAsia="pt-BR"/>
+        </w:rPr>
+        <w:t xml:space="preserve"> </w:t>
+      </w:r>
+      <w:r>
+        <w:rPr>
+          <w:rFonts w:ascii="Consolas" w:eastAsia="Times New Roman" w:hAnsi="Consolas" w:cs="Times New Roman"/>
+          <w:color w:val="569CD6"/>
+          <w:sz w:val="21"/>
+          <w:szCs w:val="21"/>
+          <w:lang w:eastAsia="pt-BR"/>
+        </w:rPr>
+        <w:t>SMALLINT</w:t>
+      </w:r>
+      <w:r>
+        <w:rPr>
+          <w:rFonts w:ascii="Consolas" w:eastAsia="Times New Roman" w:hAnsi="Consolas" w:cs="Times New Roman"/>
+          <w:color w:val="D4D4D4"/>
+          <w:sz w:val="21"/>
+          <w:szCs w:val="21"/>
+          <w:lang w:eastAsia="pt-BR"/>
+        </w:rPr>
+        <w:t xml:space="preserve"> (</w:t>
+      </w:r>
+      <w:r>
+        <w:rPr>
+          <w:rFonts w:ascii="Consolas" w:eastAsia="Times New Roman" w:hAnsi="Consolas" w:cs="Times New Roman"/>
+          <w:color w:val="B5CEA8"/>
+          <w:sz w:val="21"/>
+          <w:szCs w:val="21"/>
+          <w:lang w:eastAsia="pt-BR"/>
+        </w:rPr>
+        <w:t>3</w:t>
+      </w:r>
+      <w:r>
+        <w:rPr>
+          <w:rFonts w:ascii="Consolas" w:eastAsia="Times New Roman" w:hAnsi="Consolas" w:cs="Times New Roman"/>
+          <w:color w:val="D4D4D4"/>
+          <w:sz w:val="21"/>
+          <w:szCs w:val="21"/>
+          <w:lang w:eastAsia="pt-BR"/>
+        </w:rPr>
+        <w:t xml:space="preserve">) </w:t>
+      </w:r>
+      <w:r>
+        <w:rPr>
+          <w:rFonts w:ascii="Consolas" w:eastAsia="Times New Roman" w:hAnsi="Consolas" w:cs="Times New Roman"/>
+          <w:color w:val="569CD6"/>
+          <w:sz w:val="21"/>
+          <w:szCs w:val="21"/>
+          <w:lang w:eastAsia="pt-BR"/>
+        </w:rPr>
+        <w:t>NULL</w:t>
+      </w:r>
+      <w:r>
+        <w:rPr>
+          <w:rFonts w:ascii="Consolas" w:eastAsia="Times New Roman" w:hAnsi="Consolas" w:cs="Times New Roman"/>
+          <w:color w:val="D4D4D4"/>
+          <w:sz w:val="21"/>
+          <w:szCs w:val="21"/>
+          <w:lang w:eastAsia="pt-BR"/>
+        </w:rPr>
+        <w:t xml:space="preserve"> DEFAULT </w:t>
+      </w:r>
+      <w:r>
+        <w:rPr>
+          <w:rFonts w:ascii="Consolas" w:eastAsia="Times New Roman" w:hAnsi="Consolas" w:cs="Times New Roman"/>
+          <w:color w:val="569CD6"/>
+          <w:sz w:val="21"/>
+          <w:szCs w:val="21"/>
+          <w:lang w:eastAsia="pt-BR"/>
+        </w:rPr>
+        <w:t>NULL</w:t>
+      </w:r>
+      <w:r>
+        <w:rPr>
+          <w:rFonts w:ascii="Consolas" w:eastAsia="Times New Roman" w:hAnsi="Consolas" w:cs="Times New Roman"/>
+          <w:color w:val="D4D4D4"/>
+          <w:sz w:val="21"/>
+          <w:szCs w:val="21"/>
+          <w:lang w:eastAsia="pt-BR"/>
+        </w:rPr>
+        <w:t>,</w:t>
+      </w:r>
+    </w:p>
+    <w:p>
+      <w:pPr>
+        <w:shd w:val="clear" w:color="auto" w:fill="1E1E1E"/>
+        <w:spacing w:after="0" w:line="285" w:lineRule="atLeast"/>
+        <w:rPr>
+          <w:rFonts w:ascii="Consolas" w:eastAsia="Times New Roman" w:hAnsi="Consolas" w:cs="Times New Roman"/>
+          <w:color w:val="D4D4D4"/>
+          <w:sz w:val="21"/>
+          <w:szCs w:val="21"/>
+          <w:lang w:eastAsia="pt-BR"/>
+        </w:rPr>
+      </w:pPr>
+      <w:r>
+        <w:rPr>
+          <w:rFonts w:ascii="Consolas" w:eastAsia="Times New Roman" w:hAnsi="Consolas" w:cs="Times New Roman"/>
+          <w:color w:val="D4D4D4"/>
+          <w:sz w:val="21"/>
+          <w:szCs w:val="21"/>
+          <w:lang w:eastAsia="pt-BR"/>
+        </w:rPr>
+        <w:t xml:space="preserve">CHANGE COLUMN </w:t>
+      </w:r>
+      <w:r>
+        <w:rPr>
+          <w:rFonts w:ascii="Consolas" w:eastAsia="Times New Roman" w:hAnsi="Consolas" w:cs="Times New Roman"/>
+          <w:color w:val="CE9178"/>
+          <w:sz w:val="21"/>
+          <w:szCs w:val="21"/>
+          <w:lang w:eastAsia="pt-BR"/>
+        </w:rPr>
+        <w:t>`</w:t>
+      </w:r>
+      <w:proofErr w:type="spellStart"/>
+      <w:r>
+        <w:rPr>
+          <w:rFonts w:ascii="Consolas" w:eastAsia="Times New Roman" w:hAnsi="Consolas" w:cs="Times New Roman"/>
+          <w:color w:val="CE9178"/>
+          <w:sz w:val="21"/>
+          <w:szCs w:val="21"/>
+          <w:lang w:eastAsia="pt-BR"/>
+        </w:rPr>
+        <w:t>fonte_recurso_codigo</w:t>
+      </w:r>
+      <w:proofErr w:type="spellEnd"/>
+      <w:r>
+        <w:rPr>
+          <w:rFonts w:ascii="Consolas" w:eastAsia="Times New Roman" w:hAnsi="Consolas" w:cs="Times New Roman"/>
+          <w:color w:val="CE9178"/>
+          <w:sz w:val="21"/>
+          <w:szCs w:val="21"/>
+          <w:lang w:eastAsia="pt-BR"/>
+        </w:rPr>
+        <w:t>`</w:t>
+      </w:r>
+      <w:r>
+        <w:rPr>
+          <w:rFonts w:ascii="Consolas" w:eastAsia="Times New Roman" w:hAnsi="Consolas" w:cs="Times New Roman"/>
+          <w:color w:val="D4D4D4"/>
+          <w:sz w:val="21"/>
+          <w:szCs w:val="21"/>
+          <w:lang w:eastAsia="pt-BR"/>
+        </w:rPr>
+        <w:t xml:space="preserve"> </w:t>
+      </w:r>
+      <w:r>
+        <w:rPr>
+          <w:rFonts w:ascii="Consolas" w:eastAsia="Times New Roman" w:hAnsi="Consolas" w:cs="Times New Roman"/>
+          <w:color w:val="CE9178"/>
+          <w:sz w:val="21"/>
+          <w:szCs w:val="21"/>
+          <w:lang w:eastAsia="pt-BR"/>
+        </w:rPr>
+        <w:t>`</w:t>
+      </w:r>
+      <w:proofErr w:type="spellStart"/>
+      <w:r>
+        <w:rPr>
+          <w:rFonts w:ascii="Consolas" w:eastAsia="Times New Roman" w:hAnsi="Consolas" w:cs="Times New Roman"/>
+          <w:color w:val="CE9178"/>
+          <w:sz w:val="21"/>
+          <w:szCs w:val="21"/>
+          <w:lang w:eastAsia="pt-BR"/>
+        </w:rPr>
+        <w:t>fonte_recurso_codigo</w:t>
+      </w:r>
+      <w:proofErr w:type="spellEnd"/>
+      <w:r>
+        <w:rPr>
+          <w:rFonts w:ascii="Consolas" w:eastAsia="Times New Roman" w:hAnsi="Consolas" w:cs="Times New Roman"/>
+          <w:color w:val="CE9178"/>
+          <w:sz w:val="21"/>
+          <w:szCs w:val="21"/>
+          <w:lang w:eastAsia="pt-BR"/>
+        </w:rPr>
+        <w:t>`</w:t>
+      </w:r>
+      <w:r>
+        <w:rPr>
+          <w:rFonts w:ascii="Consolas" w:eastAsia="Times New Roman" w:hAnsi="Consolas" w:cs="Times New Roman"/>
+          <w:color w:val="D4D4D4"/>
+          <w:sz w:val="21"/>
+          <w:szCs w:val="21"/>
+          <w:lang w:eastAsia="pt-BR"/>
+        </w:rPr>
+        <w:t xml:space="preserve"> </w:t>
+      </w:r>
+      <w:r>
+        <w:rPr>
+          <w:rFonts w:ascii="Consolas" w:eastAsia="Times New Roman" w:hAnsi="Consolas" w:cs="Times New Roman"/>
+          <w:color w:val="569CD6"/>
+          <w:sz w:val="21"/>
+          <w:szCs w:val="21"/>
+          <w:lang w:eastAsia="pt-BR"/>
+        </w:rPr>
+        <w:t>SMALLINT</w:t>
+      </w:r>
+      <w:r>
+        <w:rPr>
+          <w:rFonts w:ascii="Consolas" w:eastAsia="Times New Roman" w:hAnsi="Consolas" w:cs="Times New Roman"/>
+          <w:color w:val="D4D4D4"/>
+          <w:sz w:val="21"/>
+          <w:szCs w:val="21"/>
+          <w:lang w:eastAsia="pt-BR"/>
+        </w:rPr>
+        <w:t xml:space="preserve"> (</w:t>
+      </w:r>
+      <w:r>
+        <w:rPr>
+          <w:rFonts w:ascii="Consolas" w:eastAsia="Times New Roman" w:hAnsi="Consolas" w:cs="Times New Roman"/>
+          <w:color w:val="B5CEA8"/>
+          <w:sz w:val="21"/>
+          <w:szCs w:val="21"/>
+          <w:lang w:eastAsia="pt-BR"/>
+        </w:rPr>
+        <w:t>4</w:t>
+      </w:r>
+      <w:r>
+        <w:rPr>
+          <w:rFonts w:ascii="Consolas" w:eastAsia="Times New Roman" w:hAnsi="Consolas" w:cs="Times New Roman"/>
+          <w:color w:val="D4D4D4"/>
+          <w:sz w:val="21"/>
+          <w:szCs w:val="21"/>
+          <w:lang w:eastAsia="pt-BR"/>
+        </w:rPr>
+        <w:t xml:space="preserve">) </w:t>
+      </w:r>
+      <w:r>
+        <w:rPr>
+          <w:rFonts w:ascii="Consolas" w:eastAsia="Times New Roman" w:hAnsi="Consolas" w:cs="Times New Roman"/>
+          <w:color w:val="569CD6"/>
+          <w:sz w:val="21"/>
+          <w:szCs w:val="21"/>
+          <w:lang w:eastAsia="pt-BR"/>
+        </w:rPr>
+        <w:t>NULL</w:t>
+      </w:r>
+      <w:r>
+        <w:rPr>
+          <w:rFonts w:ascii="Consolas" w:eastAsia="Times New Roman" w:hAnsi="Consolas" w:cs="Times New Roman"/>
+          <w:color w:val="D4D4D4"/>
+          <w:sz w:val="21"/>
+          <w:szCs w:val="21"/>
+          <w:lang w:eastAsia="pt-BR"/>
+        </w:rPr>
+        <w:t xml:space="preserve"> DEFAULT </w:t>
+      </w:r>
+      <w:r>
+        <w:rPr>
+          <w:rFonts w:ascii="Consolas" w:eastAsia="Times New Roman" w:hAnsi="Consolas" w:cs="Times New Roman"/>
+          <w:color w:val="569CD6"/>
+          <w:sz w:val="21"/>
+          <w:szCs w:val="21"/>
+          <w:lang w:eastAsia="pt-BR"/>
+        </w:rPr>
+        <w:t>NULL</w:t>
+      </w:r>
+      <w:r>
+        <w:rPr>
+          <w:rFonts w:ascii="Consolas" w:eastAsia="Times New Roman" w:hAnsi="Consolas" w:cs="Times New Roman"/>
+          <w:color w:val="D4D4D4"/>
+          <w:sz w:val="21"/>
+          <w:szCs w:val="21"/>
+          <w:lang w:eastAsia="pt-BR"/>
+        </w:rPr>
+        <w:t>,</w:t>
+      </w:r>
+    </w:p>
+    <w:p>
+      <w:pPr>
+        <w:shd w:val="clear" w:color="auto" w:fill="1E1E1E"/>
+        <w:spacing w:after="0" w:line="285" w:lineRule="atLeast"/>
+        <w:rPr>
+          <w:rFonts w:ascii="Consolas" w:eastAsia="Times New Roman" w:hAnsi="Consolas" w:cs="Times New Roman"/>
+          <w:color w:val="D4D4D4"/>
+          <w:sz w:val="21"/>
+          <w:szCs w:val="21"/>
+          <w:lang w:eastAsia="pt-BR"/>
+        </w:rPr>
+      </w:pPr>
+      <w:r>
+        <w:rPr>
+          <w:rFonts w:ascii="Consolas" w:eastAsia="Times New Roman" w:hAnsi="Consolas" w:cs="Times New Roman"/>
+          <w:color w:val="D4D4D4"/>
+          <w:sz w:val="21"/>
+          <w:szCs w:val="21"/>
+          <w:lang w:eastAsia="pt-BR"/>
+        </w:rPr>
+        <w:t xml:space="preserve">CHANGE COLUMN </w:t>
+      </w:r>
+      <w:r>
+        <w:rPr>
+          <w:rFonts w:ascii="Consolas" w:eastAsia="Times New Roman" w:hAnsi="Consolas" w:cs="Times New Roman"/>
+          <w:color w:val="CE9178"/>
+          <w:sz w:val="21"/>
+          <w:szCs w:val="21"/>
+          <w:lang w:eastAsia="pt-BR"/>
+        </w:rPr>
+        <w:t>`</w:t>
+      </w:r>
+      <w:proofErr w:type="spellStart"/>
+      <w:r>
+        <w:rPr>
+          <w:rFonts w:ascii="Consolas" w:eastAsia="Times New Roman" w:hAnsi="Consolas" w:cs="Times New Roman"/>
+          <w:color w:val="CE9178"/>
+          <w:sz w:val="21"/>
+          <w:szCs w:val="21"/>
+          <w:lang w:eastAsia="pt-BR"/>
+        </w:rPr>
+        <w:t>grupo_despesa_codigo</w:t>
+      </w:r>
+      <w:proofErr w:type="spellEnd"/>
+      <w:r>
+        <w:rPr>
+          <w:rFonts w:ascii="Consolas" w:eastAsia="Times New Roman" w:hAnsi="Consolas" w:cs="Times New Roman"/>
+          <w:color w:val="CE9178"/>
+          <w:sz w:val="21"/>
+          <w:szCs w:val="21"/>
+          <w:lang w:eastAsia="pt-BR"/>
+        </w:rPr>
+        <w:t>`</w:t>
+      </w:r>
+      <w:r>
+        <w:rPr>
+          <w:rFonts w:ascii="Consolas" w:eastAsia="Times New Roman" w:hAnsi="Consolas" w:cs="Times New Roman"/>
+          <w:color w:val="D4D4D4"/>
+          <w:sz w:val="21"/>
+          <w:szCs w:val="21"/>
+          <w:lang w:eastAsia="pt-BR"/>
+        </w:rPr>
+        <w:t xml:space="preserve"> </w:t>
+      </w:r>
+      <w:r>
+        <w:rPr>
+          <w:rFonts w:ascii="Consolas" w:eastAsia="Times New Roman" w:hAnsi="Consolas" w:cs="Times New Roman"/>
+          <w:color w:val="CE9178"/>
+          <w:sz w:val="21"/>
+          <w:szCs w:val="21"/>
+          <w:lang w:eastAsia="pt-BR"/>
+        </w:rPr>
+        <w:t>`</w:t>
+      </w:r>
+      <w:proofErr w:type="spellStart"/>
+      <w:r>
+        <w:rPr>
+          <w:rFonts w:ascii="Consolas" w:eastAsia="Times New Roman" w:hAnsi="Consolas" w:cs="Times New Roman"/>
+          <w:color w:val="CE9178"/>
+          <w:sz w:val="21"/>
+          <w:szCs w:val="21"/>
+          <w:lang w:eastAsia="pt-BR"/>
+        </w:rPr>
+        <w:t>grupo_despesa_codigo</w:t>
+      </w:r>
+      <w:proofErr w:type="spellEnd"/>
+      <w:r>
+        <w:rPr>
+          <w:rFonts w:ascii="Consolas" w:eastAsia="Times New Roman" w:hAnsi="Consolas" w:cs="Times New Roman"/>
+          <w:color w:val="CE9178"/>
+          <w:sz w:val="21"/>
+          <w:szCs w:val="21"/>
+          <w:lang w:eastAsia="pt-BR"/>
+        </w:rPr>
+        <w:t>`</w:t>
+      </w:r>
+      <w:r>
+        <w:rPr>
+          <w:rFonts w:ascii="Consolas" w:eastAsia="Times New Roman" w:hAnsi="Consolas" w:cs="Times New Roman"/>
+          <w:color w:val="D4D4D4"/>
+          <w:sz w:val="21"/>
+          <w:szCs w:val="21"/>
+          <w:lang w:eastAsia="pt-BR"/>
+        </w:rPr>
+        <w:t xml:space="preserve"> </w:t>
+      </w:r>
+      <w:r>
+        <w:rPr>
+          <w:rFonts w:ascii="Consolas" w:eastAsia="Times New Roman" w:hAnsi="Consolas" w:cs="Times New Roman"/>
+          <w:color w:val="569CD6"/>
+          <w:sz w:val="21"/>
+          <w:szCs w:val="21"/>
+          <w:lang w:eastAsia="pt-BR"/>
+        </w:rPr>
+        <w:t>SMALLINT</w:t>
+      </w:r>
+      <w:r>
+        <w:rPr>
+          <w:rFonts w:ascii="Consolas" w:eastAsia="Times New Roman" w:hAnsi="Consolas" w:cs="Times New Roman"/>
+          <w:color w:val="D4D4D4"/>
+          <w:sz w:val="21"/>
+          <w:szCs w:val="21"/>
+          <w:lang w:eastAsia="pt-BR"/>
+        </w:rPr>
+        <w:t xml:space="preserve"> (</w:t>
+      </w:r>
+      <w:r>
+        <w:rPr>
+          <w:rFonts w:ascii="Consolas" w:eastAsia="Times New Roman" w:hAnsi="Consolas" w:cs="Times New Roman"/>
+          <w:color w:val="B5CEA8"/>
+          <w:sz w:val="21"/>
+          <w:szCs w:val="21"/>
+          <w:lang w:eastAsia="pt-BR"/>
+        </w:rPr>
+        <w:t>2</w:t>
+      </w:r>
+      <w:r>
+        <w:rPr>
+          <w:rFonts w:ascii="Consolas" w:eastAsia="Times New Roman" w:hAnsi="Consolas" w:cs="Times New Roman"/>
+          <w:color w:val="D4D4D4"/>
+          <w:sz w:val="21"/>
+          <w:szCs w:val="21"/>
+          <w:lang w:eastAsia="pt-BR"/>
+        </w:rPr>
+        <w:t xml:space="preserve">) </w:t>
+      </w:r>
+      <w:r>
+        <w:rPr>
+          <w:rFonts w:ascii="Consolas" w:eastAsia="Times New Roman" w:hAnsi="Consolas" w:cs="Times New Roman"/>
+          <w:color w:val="569CD6"/>
+          <w:sz w:val="21"/>
+          <w:szCs w:val="21"/>
+          <w:lang w:eastAsia="pt-BR"/>
+        </w:rPr>
+        <w:t>NULL</w:t>
+      </w:r>
+      <w:r>
+        <w:rPr>
+          <w:rFonts w:ascii="Consolas" w:eastAsia="Times New Roman" w:hAnsi="Consolas" w:cs="Times New Roman"/>
+          <w:color w:val="D4D4D4"/>
+          <w:sz w:val="21"/>
+          <w:szCs w:val="21"/>
+          <w:lang w:eastAsia="pt-BR"/>
+        </w:rPr>
+        <w:t xml:space="preserve"> DEFAULT </w:t>
+      </w:r>
+      <w:r>
+        <w:rPr>
+          <w:rFonts w:ascii="Consolas" w:eastAsia="Times New Roman" w:hAnsi="Consolas" w:cs="Times New Roman"/>
+          <w:color w:val="569CD6"/>
+          <w:sz w:val="21"/>
+          <w:szCs w:val="21"/>
+          <w:lang w:eastAsia="pt-BR"/>
+        </w:rPr>
+        <w:t>NULL</w:t>
+      </w:r>
+      <w:r>
+        <w:rPr>
+          <w:rFonts w:ascii="Consolas" w:eastAsia="Times New Roman" w:hAnsi="Consolas" w:cs="Times New Roman"/>
+          <w:color w:val="D4D4D4"/>
+          <w:sz w:val="21"/>
+          <w:szCs w:val="21"/>
+          <w:lang w:eastAsia="pt-BR"/>
+        </w:rPr>
+        <w:t>,</w:t>
+      </w:r>
+    </w:p>
+    <w:p>
+      <w:pPr>
+        <w:shd w:val="clear" w:color="auto" w:fill="1E1E1E"/>
+        <w:spacing w:after="0" w:line="285" w:lineRule="atLeast"/>
+        <w:rPr>
+          <w:rFonts w:ascii="Consolas" w:eastAsia="Times New Roman" w:hAnsi="Consolas" w:cs="Times New Roman"/>
+          <w:color w:val="D4D4D4"/>
+          <w:sz w:val="21"/>
+          <w:szCs w:val="21"/>
+          <w:lang w:eastAsia="pt-BR"/>
+        </w:rPr>
+      </w:pPr>
+      <w:r>
+        <w:rPr>
+          <w:rFonts w:ascii="Consolas" w:eastAsia="Times New Roman" w:hAnsi="Consolas" w:cs="Times New Roman"/>
+          <w:color w:val="D4D4D4"/>
+          <w:sz w:val="21"/>
+          <w:szCs w:val="21"/>
+          <w:lang w:eastAsia="pt-BR"/>
+        </w:rPr>
+        <w:t xml:space="preserve">CHANGE COLUMN </w:t>
+      </w:r>
+      <w:r>
+        <w:rPr>
+          <w:rFonts w:ascii="Consolas" w:eastAsia="Times New Roman" w:hAnsi="Consolas" w:cs="Times New Roman"/>
+          <w:color w:val="CE9178"/>
+          <w:sz w:val="21"/>
+          <w:szCs w:val="21"/>
+          <w:lang w:eastAsia="pt-BR"/>
+        </w:rPr>
+        <w:t>`</w:t>
+      </w:r>
+      <w:proofErr w:type="spellStart"/>
+      <w:r>
+        <w:rPr>
+          <w:rFonts w:ascii="Consolas" w:eastAsia="Times New Roman" w:hAnsi="Consolas" w:cs="Times New Roman"/>
+          <w:color w:val="CE9178"/>
+          <w:sz w:val="21"/>
+          <w:szCs w:val="21"/>
+          <w:lang w:eastAsia="pt-BR"/>
+        </w:rPr>
+        <w:t>credor_codigo</w:t>
+      </w:r>
+      <w:proofErr w:type="spellEnd"/>
+      <w:r>
+        <w:rPr>
+          <w:rFonts w:ascii="Consolas" w:eastAsia="Times New Roman" w:hAnsi="Consolas" w:cs="Times New Roman"/>
+          <w:color w:val="CE9178"/>
+          <w:sz w:val="21"/>
+          <w:szCs w:val="21"/>
+          <w:lang w:eastAsia="pt-BR"/>
+        </w:rPr>
+        <w:t>`</w:t>
+      </w:r>
+      <w:r>
+        <w:rPr>
+          <w:rFonts w:ascii="Consolas" w:eastAsia="Times New Roman" w:hAnsi="Consolas" w:cs="Times New Roman"/>
+          <w:color w:val="D4D4D4"/>
+          <w:sz w:val="21"/>
+          <w:szCs w:val="21"/>
+          <w:lang w:eastAsia="pt-BR"/>
+        </w:rPr>
+        <w:t xml:space="preserve"> </w:t>
+      </w:r>
+      <w:r>
+        <w:rPr>
+          <w:rFonts w:ascii="Consolas" w:eastAsia="Times New Roman" w:hAnsi="Consolas" w:cs="Times New Roman"/>
+          <w:color w:val="CE9178"/>
+          <w:sz w:val="21"/>
+          <w:szCs w:val="21"/>
+          <w:lang w:eastAsia="pt-BR"/>
+        </w:rPr>
+        <w:t>`</w:t>
+      </w:r>
+      <w:proofErr w:type="spellStart"/>
+      <w:r>
+        <w:rPr>
+          <w:rFonts w:ascii="Consolas" w:eastAsia="Times New Roman" w:hAnsi="Consolas" w:cs="Times New Roman"/>
+          <w:color w:val="CE9178"/>
+          <w:sz w:val="21"/>
+          <w:szCs w:val="21"/>
+          <w:lang w:eastAsia="pt-BR"/>
+        </w:rPr>
+        <w:t>credor_codigo</w:t>
+      </w:r>
+      <w:proofErr w:type="spellEnd"/>
+      <w:r>
+        <w:rPr>
+          <w:rFonts w:ascii="Consolas" w:eastAsia="Times New Roman" w:hAnsi="Consolas" w:cs="Times New Roman"/>
+          <w:color w:val="CE9178"/>
+          <w:sz w:val="21"/>
+          <w:szCs w:val="21"/>
+          <w:lang w:eastAsia="pt-BR"/>
+        </w:rPr>
+        <w:t>`</w:t>
+      </w:r>
+      <w:r>
+        <w:rPr>
+          <w:rFonts w:ascii="Consolas" w:eastAsia="Times New Roman" w:hAnsi="Consolas" w:cs="Times New Roman"/>
+          <w:color w:val="D4D4D4"/>
+          <w:sz w:val="21"/>
+          <w:szCs w:val="21"/>
+          <w:lang w:eastAsia="pt-BR"/>
+        </w:rPr>
+        <w:t xml:space="preserve"> </w:t>
+      </w:r>
+      <w:r>
+        <w:rPr>
+          <w:rFonts w:ascii="Consolas" w:eastAsia="Times New Roman" w:hAnsi="Consolas" w:cs="Times New Roman"/>
+          <w:color w:val="569CD6"/>
+          <w:sz w:val="21"/>
+          <w:szCs w:val="21"/>
+          <w:lang w:eastAsia="pt-BR"/>
+        </w:rPr>
+        <w:t>SMALLINT</w:t>
+      </w:r>
+      <w:r>
+        <w:rPr>
+          <w:rFonts w:ascii="Consolas" w:eastAsia="Times New Roman" w:hAnsi="Consolas" w:cs="Times New Roman"/>
+          <w:color w:val="D4D4D4"/>
+          <w:sz w:val="21"/>
+          <w:szCs w:val="21"/>
+          <w:lang w:eastAsia="pt-BR"/>
+        </w:rPr>
+        <w:t xml:space="preserve"> (</w:t>
+      </w:r>
+      <w:r>
+        <w:rPr>
+          <w:rFonts w:ascii="Consolas" w:eastAsia="Times New Roman" w:hAnsi="Consolas" w:cs="Times New Roman"/>
+          <w:color w:val="B5CEA8"/>
+          <w:sz w:val="21"/>
+          <w:szCs w:val="21"/>
+          <w:lang w:eastAsia="pt-BR"/>
+        </w:rPr>
+        <w:t>8</w:t>
+      </w:r>
+      <w:r>
+        <w:rPr>
+          <w:rFonts w:ascii="Consolas" w:eastAsia="Times New Roman" w:hAnsi="Consolas" w:cs="Times New Roman"/>
+          <w:color w:val="D4D4D4"/>
+          <w:sz w:val="21"/>
+          <w:szCs w:val="21"/>
+          <w:lang w:eastAsia="pt-BR"/>
+        </w:rPr>
+        <w:t xml:space="preserve">) DEFAULT </w:t>
+      </w:r>
+      <w:r>
+        <w:rPr>
+          <w:rFonts w:ascii="Consolas" w:eastAsia="Times New Roman" w:hAnsi="Consolas" w:cs="Times New Roman"/>
+          <w:color w:val="569CD6"/>
+          <w:sz w:val="21"/>
+          <w:szCs w:val="21"/>
+          <w:lang w:eastAsia="pt-BR"/>
+        </w:rPr>
+        <w:t>NULL</w:t>
+      </w:r>
+      <w:r>
+        <w:rPr>
+          <w:rFonts w:ascii="Consolas" w:eastAsia="Times New Roman" w:hAnsi="Consolas" w:cs="Times New Roman"/>
+          <w:color w:val="D4D4D4"/>
+          <w:sz w:val="21"/>
+          <w:szCs w:val="21"/>
+          <w:lang w:eastAsia="pt-BR"/>
+        </w:rPr>
+        <w:t>,</w:t>
+      </w:r>
+    </w:p>
+    <w:p>
+      <w:pPr>
+        <w:shd w:val="clear" w:color="auto" w:fill="1E1E1E"/>
+        <w:spacing w:after="0" w:line="285" w:lineRule="atLeast"/>
+        <w:rPr>
+          <w:rFonts w:ascii="Consolas" w:eastAsia="Times New Roman" w:hAnsi="Consolas" w:cs="Times New Roman"/>
+          <w:color w:val="D4D4D4"/>
+          <w:sz w:val="21"/>
+          <w:szCs w:val="21"/>
+          <w:lang w:eastAsia="pt-BR"/>
+        </w:rPr>
+      </w:pPr>
+      <w:r>
+        <w:rPr>
+          <w:rFonts w:ascii="Consolas" w:eastAsia="Times New Roman" w:hAnsi="Consolas" w:cs="Times New Roman"/>
+          <w:color w:val="D4D4D4"/>
+          <w:sz w:val="21"/>
+          <w:szCs w:val="21"/>
+          <w:lang w:eastAsia="pt-BR"/>
+        </w:rPr>
+        <w:t xml:space="preserve">CHANGE COLUMN </w:t>
+      </w:r>
+      <w:r>
+        <w:rPr>
+          <w:rFonts w:ascii="Consolas" w:eastAsia="Times New Roman" w:hAnsi="Consolas" w:cs="Times New Roman"/>
+          <w:color w:val="CE9178"/>
+          <w:sz w:val="21"/>
+          <w:szCs w:val="21"/>
+          <w:lang w:eastAsia="pt-BR"/>
+        </w:rPr>
+        <w:t>`</w:t>
+      </w:r>
+      <w:proofErr w:type="spellStart"/>
+      <w:r>
+        <w:rPr>
+          <w:rFonts w:ascii="Consolas" w:eastAsia="Times New Roman" w:hAnsi="Consolas" w:cs="Times New Roman"/>
+          <w:color w:val="CE9178"/>
+          <w:sz w:val="21"/>
+          <w:szCs w:val="21"/>
+          <w:lang w:eastAsia="pt-BR"/>
+        </w:rPr>
+        <w:t>modalidade_licitacao_codigo</w:t>
+      </w:r>
+      <w:proofErr w:type="spellEnd"/>
+      <w:r>
+        <w:rPr>
+          <w:rFonts w:ascii="Consolas" w:eastAsia="Times New Roman" w:hAnsi="Consolas" w:cs="Times New Roman"/>
+          <w:color w:val="CE9178"/>
+          <w:sz w:val="21"/>
+          <w:szCs w:val="21"/>
+          <w:lang w:eastAsia="pt-BR"/>
+        </w:rPr>
+        <w:t>`</w:t>
+      </w:r>
+      <w:r>
+        <w:rPr>
+          <w:rFonts w:ascii="Consolas" w:eastAsia="Times New Roman" w:hAnsi="Consolas" w:cs="Times New Roman"/>
+          <w:color w:val="D4D4D4"/>
+          <w:sz w:val="21"/>
+          <w:szCs w:val="21"/>
+          <w:lang w:eastAsia="pt-BR"/>
+        </w:rPr>
+        <w:t xml:space="preserve"> </w:t>
+      </w:r>
+      <w:r>
+        <w:rPr>
+          <w:rFonts w:ascii="Consolas" w:eastAsia="Times New Roman" w:hAnsi="Consolas" w:cs="Times New Roman"/>
+          <w:color w:val="CE9178"/>
+          <w:sz w:val="21"/>
+          <w:szCs w:val="21"/>
+          <w:lang w:eastAsia="pt-BR"/>
+        </w:rPr>
+        <w:t>`</w:t>
+      </w:r>
+      <w:proofErr w:type="spellStart"/>
+      <w:r>
+        <w:rPr>
+          <w:rFonts w:ascii="Consolas" w:eastAsia="Times New Roman" w:hAnsi="Consolas" w:cs="Times New Roman"/>
+          <w:color w:val="CE9178"/>
+          <w:sz w:val="21"/>
+          <w:szCs w:val="21"/>
+          <w:lang w:eastAsia="pt-BR"/>
+        </w:rPr>
+        <w:t>modalidade_licitacao_codigo</w:t>
+      </w:r>
+      <w:proofErr w:type="spellEnd"/>
+      <w:r>
+        <w:rPr>
+          <w:rFonts w:ascii="Consolas" w:eastAsia="Times New Roman" w:hAnsi="Consolas" w:cs="Times New Roman"/>
+          <w:color w:val="CE9178"/>
+          <w:sz w:val="21"/>
+          <w:szCs w:val="21"/>
+          <w:lang w:eastAsia="pt-BR"/>
+        </w:rPr>
+        <w:t>`</w:t>
+      </w:r>
+      <w:r>
+        <w:rPr>
+          <w:rFonts w:ascii="Consolas" w:eastAsia="Times New Roman" w:hAnsi="Consolas" w:cs="Times New Roman"/>
+          <w:color w:val="D4D4D4"/>
+          <w:sz w:val="21"/>
+          <w:szCs w:val="21"/>
+          <w:lang w:eastAsia="pt-BR"/>
+        </w:rPr>
+        <w:t xml:space="preserve"> </w:t>
+      </w:r>
+      <w:r>
+        <w:rPr>
+          <w:rFonts w:ascii="Consolas" w:eastAsia="Times New Roman" w:hAnsi="Consolas" w:cs="Times New Roman"/>
+          <w:color w:val="569CD6"/>
+          <w:sz w:val="21"/>
+          <w:szCs w:val="21"/>
+          <w:lang w:eastAsia="pt-BR"/>
+        </w:rPr>
+        <w:t>SMALLINT</w:t>
+      </w:r>
+      <w:r>
+        <w:rPr>
+          <w:rFonts w:ascii="Consolas" w:eastAsia="Times New Roman" w:hAnsi="Consolas" w:cs="Times New Roman"/>
+          <w:color w:val="D4D4D4"/>
+          <w:sz w:val="21"/>
+          <w:szCs w:val="21"/>
+          <w:lang w:eastAsia="pt-BR"/>
+        </w:rPr>
+        <w:t>(</w:t>
+      </w:r>
+      <w:r>
+        <w:rPr>
+          <w:rFonts w:ascii="Consolas" w:eastAsia="Times New Roman" w:hAnsi="Consolas" w:cs="Times New Roman"/>
+          <w:color w:val="B5CEA8"/>
+          <w:sz w:val="21"/>
+          <w:szCs w:val="21"/>
+          <w:lang w:eastAsia="pt-BR"/>
+        </w:rPr>
+        <w:t>2</w:t>
+      </w:r>
+      <w:r>
+        <w:rPr>
+          <w:rFonts w:ascii="Consolas" w:eastAsia="Times New Roman" w:hAnsi="Consolas" w:cs="Times New Roman"/>
+          <w:color w:val="D4D4D4"/>
+          <w:sz w:val="21"/>
+          <w:szCs w:val="21"/>
+          <w:lang w:eastAsia="pt-BR"/>
+        </w:rPr>
+        <w:t xml:space="preserve">) </w:t>
+      </w:r>
+      <w:r>
+        <w:rPr>
+          <w:rFonts w:ascii="Consolas" w:eastAsia="Times New Roman" w:hAnsi="Consolas" w:cs="Times New Roman"/>
+          <w:color w:val="569CD6"/>
+          <w:sz w:val="21"/>
+          <w:szCs w:val="21"/>
+          <w:lang w:eastAsia="pt-BR"/>
+        </w:rPr>
+        <w:t>NULL</w:t>
+      </w:r>
+      <w:r>
+        <w:rPr>
+          <w:rFonts w:ascii="Consolas" w:eastAsia="Times New Roman" w:hAnsi="Consolas" w:cs="Times New Roman"/>
+          <w:color w:val="D4D4D4"/>
+          <w:sz w:val="21"/>
+          <w:szCs w:val="21"/>
+          <w:lang w:eastAsia="pt-BR"/>
+        </w:rPr>
+        <w:t xml:space="preserve"> DEFAULT </w:t>
+      </w:r>
+      <w:r>
+        <w:rPr>
+          <w:rFonts w:ascii="Consolas" w:eastAsia="Times New Roman" w:hAnsi="Consolas" w:cs="Times New Roman"/>
+          <w:color w:val="569CD6"/>
+          <w:sz w:val="21"/>
+          <w:szCs w:val="21"/>
+          <w:lang w:eastAsia="pt-BR"/>
+        </w:rPr>
+        <w:t>NULL</w:t>
+      </w:r>
+      <w:r>
+        <w:rPr>
+          <w:rFonts w:ascii="Consolas" w:eastAsia="Times New Roman" w:hAnsi="Consolas" w:cs="Times New Roman"/>
+          <w:color w:val="D4D4D4"/>
+          <w:sz w:val="21"/>
+          <w:szCs w:val="21"/>
+          <w:lang w:eastAsia="pt-BR"/>
+        </w:rPr>
+        <w:t>;</w:t>
+      </w:r>
+    </w:p>
+    <w:p>
+      <w:pPr>
         <w:pStyle w:val="SemEspaamento"/>
       </w:pPr>
     </w:p>
@@ -1737,6 +3039,78 @@
       <w:pPr>
         <w:pStyle w:val="SemEspaamento"/>
       </w:pPr>
+      <w:r>
+        <w:t>--</w:t>
+      </w:r>
+      <w:r>
+        <w:t>Deu erro e não alterou nenhuma porque a coluna ‘</w:t>
+      </w:r>
+      <w:proofErr w:type="spellStart"/>
+      <w:r>
+        <w:t>credor_codigo</w:t>
+      </w:r>
+      <w:proofErr w:type="spellEnd"/>
+      <w:r>
+        <w:t>’</w:t>
+      </w:r>
+      <w:r>
+        <w:t xml:space="preserve"> não modificou para SMALLINT(7), na linha 1142</w:t>
+      </w:r>
+      <w:r>
+        <w:t>, estava fora do padrão estipulado.</w:t>
+      </w:r>
+    </w:p>
+    <w:p>
+      <w:pPr>
+        <w:pStyle w:val="SemEspaamento"/>
+      </w:pPr>
+    </w:p>
+    <w:p>
+      <w:pPr>
+        <w:pStyle w:val="SemEspaamento"/>
+        <w:rPr>
+          <w:u w:val="single"/>
+        </w:rPr>
+      </w:pPr>
+      <w:r>
+        <w:lastRenderedPageBreak/>
+        <w:t>SELECT *</w:t>
+      </w:r>
+      <w:r>
+        <w:t xml:space="preserve"> </w:t>
+      </w:r>
+      <w:r>
+        <w:t>FROM residenciatechad.recife_dados_despesas_2021</w:t>
+      </w:r>
+    </w:p>
+    <w:p>
+      <w:pPr>
+        <w:pStyle w:val="SemEspaamento"/>
+      </w:pPr>
+      <w:r>
+        <w:t xml:space="preserve">WHERE </w:t>
+      </w:r>
+      <w:proofErr w:type="spellStart"/>
+      <w:r>
+        <w:t>row</w:t>
+      </w:r>
+      <w:proofErr w:type="spellEnd"/>
+      <w:r>
+        <w:t>() = 1142;</w:t>
+      </w:r>
+    </w:p>
+    <w:p>
+      <w:pPr>
+        <w:pStyle w:val="SemEspaamento"/>
+      </w:pPr>
+      <w:r>
+        <w:t xml:space="preserve">R: A linha apresentada mostra que todos os calores estão </w:t>
+      </w:r>
+      <w:proofErr w:type="spellStart"/>
+      <w:r>
+        <w:t>null</w:t>
+      </w:r>
+      <w:proofErr w:type="spellEnd"/>
     </w:p>
     <w:p>
       <w:pPr>
@@ -1846,7 +3220,6 @@
                 <w:color w:val="000000"/>
                 <w:lang w:eastAsia="pt-BR"/>
               </w:rPr>
-              <w:lastRenderedPageBreak/>
               <w:t>#</w:t>
             </w:r>
           </w:p>
@@ -9961,7 +11334,6 @@
                 <w:color w:val="000000"/>
                 <w:lang w:eastAsia="pt-BR"/>
               </w:rPr>
-              <w:lastRenderedPageBreak/>
               <w:t>3</w:t>
             </w:r>
           </w:p>
@@ -18490,6 +19862,7 @@
                 <w:color w:val="000000"/>
                 <w:lang w:eastAsia="pt-BR"/>
               </w:rPr>
+              <w:lastRenderedPageBreak/>
               <w:t>37</w:t>
             </w:r>
           </w:p>
@@ -19842,7 +21215,6 @@
                 <w:color w:val="000000"/>
                 <w:lang w:eastAsia="pt-BR"/>
               </w:rPr>
-              <w:lastRenderedPageBreak/>
               <w:t>2</w:t>
             </w:r>
           </w:p>
@@ -27597,6 +28969,7 @@
                 <w:color w:val="000000"/>
                 <w:lang w:eastAsia="pt-BR"/>
               </w:rPr>
+              <w:lastRenderedPageBreak/>
               <w:t>20</w:t>
             </w:r>
           </w:p>

</xml_diff>